<commit_message>
Initial Version 0.0 OS Tick
</commit_message>
<xml_diff>
--- a/documentation/4.0 Testing/Test_Software_Spec.docx
+++ b/documentation/4.0 Testing/Test_Software_Spec.docx
@@ -2404,6 +2404,1157 @@
     </w:tbl>
     <w:p/>
     <w:p/>
+    <w:tbl>
+      <w:tblPr>
+        <w:tblW w:w="8840" w:type="dxa"/>
+        <w:tblInd w:w="103" w:type="dxa"/>
+        <w:tblBorders>
+          <w:top w:val="single" w:sz="4" w:space="0" w:color="auto"/>
+          <w:left w:val="single" w:sz="4" w:space="0" w:color="auto"/>
+          <w:bottom w:val="single" w:sz="4" w:space="0" w:color="auto"/>
+          <w:right w:val="single" w:sz="4" w:space="0" w:color="auto"/>
+          <w:insideH w:val="single" w:sz="4" w:space="0" w:color="auto"/>
+          <w:insideV w:val="single" w:sz="4" w:space="0" w:color="auto"/>
+        </w:tblBorders>
+        <w:tblLook w:val="04A0"/>
+      </w:tblPr>
+      <w:tblGrid>
+        <w:gridCol w:w="5140"/>
+        <w:gridCol w:w="1620"/>
+        <w:gridCol w:w="2080"/>
+      </w:tblGrid>
+      <w:tr>
+        <w:trPr>
+          <w:trHeight w:val="435"/>
+        </w:trPr>
+        <w:tc>
+          <w:tcPr>
+            <w:tcW w:w="5140" w:type="dxa"/>
+            <w:shd w:val="clear" w:color="000000" w:fill="FFFFFF"/>
+            <w:vAlign w:val="center"/>
+            <w:hideMark/>
+          </w:tcPr>
+          <w:p>
+            <w:pPr>
+              <w:rPr>
+                <w:rFonts w:cs="Arial"/>
+                <w:b/>
+                <w:bCs/>
+                <w:sz w:val="28"/>
+                <w:szCs w:val="28"/>
+              </w:rPr>
+            </w:pPr>
+            <w:r>
+              <w:rPr>
+                <w:rFonts w:cs="Arial"/>
+                <w:b/>
+                <w:bCs/>
+                <w:sz w:val="28"/>
+                <w:szCs w:val="28"/>
+              </w:rPr>
+              <w:t>Test Case</w:t>
+            </w:r>
+          </w:p>
+        </w:tc>
+        <w:tc>
+          <w:tcPr>
+            <w:tcW w:w="1620" w:type="dxa"/>
+            <w:shd w:val="clear" w:color="000000" w:fill="FFFFFF"/>
+            <w:hideMark/>
+          </w:tcPr>
+          <w:p>
+            <w:pPr>
+              <w:jc w:val="center"/>
+              <w:rPr>
+                <w:rFonts w:cs="Arial"/>
+                <w:b/>
+                <w:bCs/>
+                <w:sz w:val="24"/>
+                <w:szCs w:val="24"/>
+              </w:rPr>
+            </w:pPr>
+            <w:r>
+              <w:rPr>
+                <w:rFonts w:cs="Arial"/>
+                <w:b/>
+                <w:bCs/>
+                <w:sz w:val="24"/>
+                <w:szCs w:val="24"/>
+              </w:rPr>
+              <w:t>ID</w:t>
+            </w:r>
+          </w:p>
+        </w:tc>
+        <w:tc>
+          <w:tcPr>
+            <w:tcW w:w="2080" w:type="dxa"/>
+            <w:shd w:val="clear" w:color="000000" w:fill="FFFFFF"/>
+            <w:hideMark/>
+          </w:tcPr>
+          <w:p>
+            <w:pPr>
+              <w:jc w:val="center"/>
+              <w:rPr>
+                <w:rFonts w:cs="Arial"/>
+                <w:b/>
+                <w:bCs/>
+                <w:sz w:val="28"/>
+                <w:szCs w:val="28"/>
+              </w:rPr>
+            </w:pPr>
+            <w:r>
+              <w:rPr>
+                <w:rFonts w:cs="Arial"/>
+                <w:b/>
+                <w:bCs/>
+                <w:sz w:val="28"/>
+                <w:szCs w:val="28"/>
+              </w:rPr>
+              <w:t>Status</w:t>
+            </w:r>
+          </w:p>
+        </w:tc>
+      </w:tr>
+      <w:tr>
+        <w:trPr>
+          <w:trHeight w:val="465"/>
+        </w:trPr>
+        <w:tc>
+          <w:tcPr>
+            <w:tcW w:w="5140" w:type="dxa"/>
+            <w:shd w:val="clear" w:color="000000" w:fill="FFFFFF"/>
+            <w:vAlign w:val="center"/>
+            <w:hideMark/>
+          </w:tcPr>
+          <w:p>
+            <w:pPr>
+              <w:rPr>
+                <w:rFonts w:cs="Arial"/>
+                <w:szCs w:val="22"/>
+              </w:rPr>
+            </w:pPr>
+            <w:r>
+              <w:rPr>
+                <w:rFonts w:cs="Arial"/>
+                <w:szCs w:val="22"/>
+              </w:rPr>
+              <w:t> </w:t>
+            </w:r>
+          </w:p>
+        </w:tc>
+        <w:tc>
+          <w:tcPr>
+            <w:tcW w:w="1620" w:type="dxa"/>
+            <w:shd w:val="clear" w:color="000000" w:fill="C0C0C0"/>
+            <w:hideMark/>
+          </w:tcPr>
+          <w:p>
+            <w:pPr>
+              <w:jc w:val="center"/>
+              <w:rPr>
+                <w:rFonts w:cs="Arial"/>
+                <w:b/>
+                <w:bCs/>
+                <w:sz w:val="24"/>
+                <w:szCs w:val="24"/>
+              </w:rPr>
+            </w:pPr>
+            <w:r>
+              <w:rPr>
+                <w:rFonts w:cs="Arial"/>
+                <w:b/>
+                <w:bCs/>
+                <w:sz w:val="24"/>
+                <w:szCs w:val="24"/>
+              </w:rPr>
+              <w:t>0.3</w:t>
+            </w:r>
+          </w:p>
+        </w:tc>
+        <w:tc>
+          <w:tcPr>
+            <w:tcW w:w="2080" w:type="dxa"/>
+            <w:shd w:val="clear" w:color="000000" w:fill="FFFFFF"/>
+            <w:hideMark/>
+          </w:tcPr>
+          <w:p>
+            <w:pPr>
+              <w:jc w:val="center"/>
+              <w:rPr>
+                <w:rFonts w:cs="Arial"/>
+                <w:b/>
+                <w:bCs/>
+                <w:sz w:val="20"/>
+              </w:rPr>
+            </w:pPr>
+            <w:r>
+              <w:rPr>
+                <w:rFonts w:cs="Arial"/>
+                <w:b/>
+                <w:bCs/>
+                <w:sz w:val="20"/>
+              </w:rPr>
+              <w:t> </w:t>
+            </w:r>
+          </w:p>
+        </w:tc>
+      </w:tr>
+      <w:tr>
+        <w:trPr>
+          <w:trHeight w:val="465"/>
+        </w:trPr>
+        <w:tc>
+          <w:tcPr>
+            <w:tcW w:w="8840" w:type="dxa"/>
+            <w:gridSpan w:val="3"/>
+            <w:shd w:val="clear" w:color="000000" w:fill="C0C0C0"/>
+            <w:vAlign w:val="center"/>
+            <w:hideMark/>
+          </w:tcPr>
+          <w:p>
+            <w:pPr>
+              <w:jc w:val="both"/>
+              <w:rPr>
+                <w:rFonts w:ascii="Times New Roman" w:hAnsi="Times New Roman"/>
+                <w:b/>
+                <w:bCs/>
+                <w:sz w:val="20"/>
+              </w:rPr>
+            </w:pPr>
+            <w:r>
+              <w:rPr>
+                <w:rFonts w:ascii="Times New Roman" w:hAnsi="Times New Roman"/>
+                <w:b/>
+                <w:bCs/>
+                <w:sz w:val="20"/>
+              </w:rPr>
+              <w:t>Requirements covered</w:t>
+            </w:r>
+          </w:p>
+        </w:tc>
+      </w:tr>
+      <w:tr>
+        <w:trPr>
+          <w:trHeight w:val="465"/>
+        </w:trPr>
+        <w:tc>
+          <w:tcPr>
+            <w:tcW w:w="8840" w:type="dxa"/>
+            <w:gridSpan w:val="3"/>
+            <w:shd w:val="clear" w:color="000000" w:fill="FFFFFF"/>
+            <w:vAlign w:val="center"/>
+            <w:hideMark/>
+          </w:tcPr>
+          <w:p>
+            <w:pPr>
+              <w:jc w:val="both"/>
+              <w:rPr>
+                <w:rFonts w:cs="Arial"/>
+                <w:sz w:val="20"/>
+              </w:rPr>
+            </w:pPr>
+            <w:r>
+              <w:rPr>
+                <w:rFonts w:cs="Arial"/>
+                <w:sz w:val="20"/>
+              </w:rPr>
+              <w:t>0.1,0.2,0.3,0.4,0.5,0.6,0.7</w:t>
+            </w:r>
+          </w:p>
+        </w:tc>
+      </w:tr>
+      <w:tr>
+        <w:trPr>
+          <w:trHeight w:val="348"/>
+        </w:trPr>
+        <w:tc>
+          <w:tcPr>
+            <w:tcW w:w="8840" w:type="dxa"/>
+            <w:gridSpan w:val="3"/>
+            <w:shd w:val="clear" w:color="000000" w:fill="C0C0C0"/>
+            <w:hideMark/>
+          </w:tcPr>
+          <w:p>
+            <w:pPr>
+              <w:rPr>
+                <w:rFonts w:ascii="Times New Roman" w:hAnsi="Times New Roman"/>
+                <w:b/>
+                <w:bCs/>
+                <w:sz w:val="20"/>
+              </w:rPr>
+            </w:pPr>
+            <w:r>
+              <w:rPr>
+                <w:rFonts w:ascii="Times New Roman" w:hAnsi="Times New Roman"/>
+                <w:b/>
+                <w:bCs/>
+                <w:sz w:val="20"/>
+              </w:rPr>
+              <w:t>Test Procedure</w:t>
+            </w:r>
+          </w:p>
+        </w:tc>
+      </w:tr>
+      <w:tr>
+        <w:trPr>
+          <w:trHeight w:val="480"/>
+        </w:trPr>
+        <w:tc>
+          <w:tcPr>
+            <w:tcW w:w="8840" w:type="dxa"/>
+            <w:gridSpan w:val="3"/>
+            <w:shd w:val="clear" w:color="000000" w:fill="FFFFFF"/>
+            <w:hideMark/>
+          </w:tcPr>
+          <w:p>
+            <w:pPr>
+              <w:rPr>
+                <w:rFonts w:ascii="Times New Roman" w:hAnsi="Times New Roman"/>
+                <w:sz w:val="20"/>
+              </w:rPr>
+            </w:pPr>
+            <w:r>
+              <w:rPr>
+                <w:rFonts w:ascii="Times New Roman" w:hAnsi="Times New Roman"/>
+                <w:sz w:val="20"/>
+              </w:rPr>
+              <w:t xml:space="preserve">  </w:t>
+            </w:r>
+            <w:r>
+              <w:rPr>
+                <w:rFonts w:ascii="Times New Roman" w:hAnsi="Times New Roman"/>
+                <w:sz w:val="20"/>
+              </w:rPr>
+              <w:t>Stop tick of the output PA4 and verify with the oscilloscope that the output is turned off</w:t>
+            </w:r>
+          </w:p>
+        </w:tc>
+      </w:tr>
+      <w:tr>
+        <w:trPr>
+          <w:trHeight w:val="315"/>
+        </w:trPr>
+        <w:tc>
+          <w:tcPr>
+            <w:tcW w:w="8840" w:type="dxa"/>
+            <w:gridSpan w:val="3"/>
+            <w:shd w:val="clear" w:color="000000" w:fill="C0C0C0"/>
+            <w:hideMark/>
+          </w:tcPr>
+          <w:p>
+            <w:pPr>
+              <w:rPr>
+                <w:rFonts w:ascii="Times New Roman" w:hAnsi="Times New Roman"/>
+                <w:b/>
+                <w:bCs/>
+                <w:sz w:val="20"/>
+              </w:rPr>
+            </w:pPr>
+            <w:r>
+              <w:rPr>
+                <w:rFonts w:ascii="Times New Roman" w:hAnsi="Times New Roman"/>
+                <w:b/>
+                <w:bCs/>
+                <w:sz w:val="20"/>
+              </w:rPr>
+              <w:t>Expected Results</w:t>
+            </w:r>
+          </w:p>
+        </w:tc>
+      </w:tr>
+      <w:tr>
+        <w:trPr>
+          <w:trHeight w:val="564"/>
+        </w:trPr>
+        <w:tc>
+          <w:tcPr>
+            <w:tcW w:w="8840" w:type="dxa"/>
+            <w:gridSpan w:val="3"/>
+            <w:shd w:val="clear" w:color="000000" w:fill="FFFFFF"/>
+            <w:hideMark/>
+          </w:tcPr>
+          <w:p>
+            <w:pPr>
+              <w:rPr>
+                <w:rFonts w:ascii="Times New Roman" w:hAnsi="Times New Roman"/>
+                <w:sz w:val="20"/>
+              </w:rPr>
+            </w:pPr>
+            <w:r>
+              <w:rPr>
+                <w:rFonts w:ascii="Times New Roman" w:hAnsi="Times New Roman"/>
+                <w:sz w:val="20"/>
+              </w:rPr>
+              <w:t> </w:t>
+            </w:r>
+            <w:r>
+              <w:rPr>
+                <w:rFonts w:ascii="Times New Roman" w:hAnsi="Times New Roman"/>
+                <w:sz w:val="20"/>
+              </w:rPr>
+              <w:t>The voltage of the output PA4 is turned off.</w:t>
+            </w:r>
+          </w:p>
+        </w:tc>
+      </w:tr>
+      <w:tr>
+        <w:trPr>
+          <w:trHeight w:val="315"/>
+        </w:trPr>
+        <w:tc>
+          <w:tcPr>
+            <w:tcW w:w="6760" w:type="dxa"/>
+            <w:gridSpan w:val="2"/>
+            <w:shd w:val="clear" w:color="000000" w:fill="C0C0C0"/>
+            <w:hideMark/>
+          </w:tcPr>
+          <w:p>
+            <w:pPr>
+              <w:rPr>
+                <w:rFonts w:ascii="Times New Roman" w:hAnsi="Times New Roman"/>
+                <w:b/>
+                <w:bCs/>
+                <w:sz w:val="20"/>
+              </w:rPr>
+            </w:pPr>
+            <w:r>
+              <w:rPr>
+                <w:rFonts w:ascii="Times New Roman" w:hAnsi="Times New Roman"/>
+                <w:b/>
+                <w:bCs/>
+                <w:sz w:val="20"/>
+              </w:rPr>
+              <w:t>Actual Results</w:t>
+            </w:r>
+          </w:p>
+        </w:tc>
+        <w:tc>
+          <w:tcPr>
+            <w:tcW w:w="2080" w:type="dxa"/>
+            <w:shd w:val="clear" w:color="000000" w:fill="C0C0C0"/>
+            <w:hideMark/>
+          </w:tcPr>
+          <w:p>
+            <w:pPr>
+              <w:jc w:val="center"/>
+              <w:rPr>
+                <w:rFonts w:ascii="Times New Roman" w:hAnsi="Times New Roman"/>
+                <w:b/>
+                <w:bCs/>
+                <w:sz w:val="20"/>
+              </w:rPr>
+            </w:pPr>
+            <w:r>
+              <w:rPr>
+                <w:rFonts w:ascii="Times New Roman" w:hAnsi="Times New Roman"/>
+                <w:b/>
+                <w:bCs/>
+                <w:sz w:val="20"/>
+              </w:rPr>
+              <w:t>Test Results</w:t>
+            </w:r>
+          </w:p>
+        </w:tc>
+      </w:tr>
+      <w:tr>
+        <w:trPr>
+          <w:trHeight w:val="521"/>
+        </w:trPr>
+        <w:tc>
+          <w:tcPr>
+            <w:tcW w:w="6760" w:type="dxa"/>
+            <w:gridSpan w:val="2"/>
+            <w:shd w:val="clear" w:color="000000" w:fill="FFFFFF"/>
+            <w:hideMark/>
+          </w:tcPr>
+          <w:p>
+            <w:pPr>
+              <w:ind w:firstLineChars="200" w:firstLine="400"/>
+              <w:rPr>
+                <w:rFonts w:ascii="Times New Roman" w:hAnsi="Times New Roman"/>
+                <w:sz w:val="20"/>
+              </w:rPr>
+            </w:pPr>
+            <w:r>
+              <w:rPr>
+                <w:rFonts w:ascii="Times New Roman" w:hAnsi="Times New Roman"/>
+                <w:sz w:val="20"/>
+              </w:rPr>
+              <w:t>The voltage of the output PA4 is turned off.</w:t>
+            </w:r>
+          </w:p>
+        </w:tc>
+        <w:tc>
+          <w:tcPr>
+            <w:tcW w:w="2080" w:type="dxa"/>
+            <w:shd w:val="clear" w:color="000000" w:fill="FFFFFF"/>
+            <w:hideMark/>
+          </w:tcPr>
+          <w:p>
+            <w:pPr>
+              <w:jc w:val="center"/>
+              <w:rPr>
+                <w:rFonts w:ascii="Times New Roman" w:hAnsi="Times New Roman"/>
+                <w:color w:val="92D050"/>
+                <w:sz w:val="24"/>
+                <w:szCs w:val="24"/>
+              </w:rPr>
+            </w:pPr>
+            <w:r>
+              <w:rPr>
+                <w:rFonts w:ascii="Times New Roman" w:hAnsi="Times New Roman"/>
+                <w:color w:val="92D050"/>
+                <w:sz w:val="24"/>
+                <w:szCs w:val="24"/>
+              </w:rPr>
+              <w:t>PASS </w:t>
+            </w:r>
+          </w:p>
+        </w:tc>
+      </w:tr>
+      <w:tr>
+        <w:trPr>
+          <w:trHeight w:val="276"/>
+        </w:trPr>
+        <w:tc>
+          <w:tcPr>
+            <w:tcW w:w="8840" w:type="dxa"/>
+            <w:gridSpan w:val="3"/>
+            <w:shd w:val="clear" w:color="000000" w:fill="C0C0C0"/>
+            <w:hideMark/>
+          </w:tcPr>
+          <w:p>
+            <w:pPr>
+              <w:rPr>
+                <w:rFonts w:ascii="Times New Roman" w:hAnsi="Times New Roman"/>
+                <w:b/>
+                <w:bCs/>
+                <w:sz w:val="20"/>
+              </w:rPr>
+            </w:pPr>
+            <w:r>
+              <w:rPr>
+                <w:rFonts w:ascii="Times New Roman" w:hAnsi="Times New Roman"/>
+                <w:b/>
+                <w:bCs/>
+                <w:sz w:val="20"/>
+              </w:rPr>
+              <w:t>Comments</w:t>
+            </w:r>
+          </w:p>
+        </w:tc>
+      </w:tr>
+      <w:tr>
+        <w:trPr>
+          <w:trHeight w:val="288"/>
+        </w:trPr>
+        <w:tc>
+          <w:tcPr>
+            <w:tcW w:w="8840" w:type="dxa"/>
+            <w:gridSpan w:val="3"/>
+            <w:shd w:val="clear" w:color="000000" w:fill="FFFFFF"/>
+            <w:hideMark/>
+          </w:tcPr>
+          <w:p>
+            <w:pPr>
+              <w:rPr>
+                <w:rFonts w:ascii="Times New Roman" w:hAnsi="Times New Roman"/>
+                <w:color w:val="FF0000"/>
+                <w:sz w:val="20"/>
+              </w:rPr>
+            </w:pPr>
+            <w:r>
+              <w:rPr>
+                <w:rFonts w:ascii="Times New Roman" w:hAnsi="Times New Roman"/>
+                <w:color w:val="FF0000"/>
+                <w:sz w:val="20"/>
+              </w:rPr>
+              <w:t> </w:t>
+            </w:r>
+          </w:p>
+        </w:tc>
+      </w:tr>
+    </w:tbl>
+    <w:p/>
+    <w:p/>
+    <w:p/>
+    <w:p/>
+    <w:p/>
+    <w:p/>
+    <w:p/>
+    <w:p/>
+    <w:p/>
+    <w:p/>
+    <w:p/>
+    <w:p/>
+    <w:p/>
+    <w:p/>
+    <w:tbl>
+      <w:tblPr>
+        <w:tblW w:w="8840" w:type="dxa"/>
+        <w:tblInd w:w="103" w:type="dxa"/>
+        <w:tblBorders>
+          <w:top w:val="single" w:sz="4" w:space="0" w:color="auto"/>
+          <w:left w:val="single" w:sz="4" w:space="0" w:color="auto"/>
+          <w:bottom w:val="single" w:sz="4" w:space="0" w:color="auto"/>
+          <w:right w:val="single" w:sz="4" w:space="0" w:color="auto"/>
+          <w:insideH w:val="single" w:sz="4" w:space="0" w:color="auto"/>
+          <w:insideV w:val="single" w:sz="4" w:space="0" w:color="auto"/>
+        </w:tblBorders>
+        <w:tblLook w:val="04A0"/>
+      </w:tblPr>
+      <w:tblGrid>
+        <w:gridCol w:w="5140"/>
+        <w:gridCol w:w="1620"/>
+        <w:gridCol w:w="2080"/>
+      </w:tblGrid>
+      <w:tr>
+        <w:trPr>
+          <w:trHeight w:val="435"/>
+        </w:trPr>
+        <w:tc>
+          <w:tcPr>
+            <w:tcW w:w="5140" w:type="dxa"/>
+            <w:shd w:val="clear" w:color="000000" w:fill="FFFFFF"/>
+            <w:vAlign w:val="center"/>
+            <w:hideMark/>
+          </w:tcPr>
+          <w:p>
+            <w:pPr>
+              <w:rPr>
+                <w:rFonts w:cs="Arial"/>
+                <w:b/>
+                <w:bCs/>
+                <w:sz w:val="28"/>
+                <w:szCs w:val="28"/>
+              </w:rPr>
+            </w:pPr>
+            <w:r>
+              <w:rPr>
+                <w:rFonts w:cs="Arial"/>
+                <w:b/>
+                <w:bCs/>
+                <w:sz w:val="28"/>
+                <w:szCs w:val="28"/>
+              </w:rPr>
+              <w:t>Test Case</w:t>
+            </w:r>
+          </w:p>
+        </w:tc>
+        <w:tc>
+          <w:tcPr>
+            <w:tcW w:w="1620" w:type="dxa"/>
+            <w:shd w:val="clear" w:color="000000" w:fill="FFFFFF"/>
+            <w:hideMark/>
+          </w:tcPr>
+          <w:p>
+            <w:pPr>
+              <w:jc w:val="center"/>
+              <w:rPr>
+                <w:rFonts w:cs="Arial"/>
+                <w:b/>
+                <w:bCs/>
+                <w:sz w:val="24"/>
+                <w:szCs w:val="24"/>
+              </w:rPr>
+            </w:pPr>
+            <w:r>
+              <w:rPr>
+                <w:rFonts w:cs="Arial"/>
+                <w:b/>
+                <w:bCs/>
+                <w:sz w:val="24"/>
+                <w:szCs w:val="24"/>
+              </w:rPr>
+              <w:t>ID</w:t>
+            </w:r>
+          </w:p>
+        </w:tc>
+        <w:tc>
+          <w:tcPr>
+            <w:tcW w:w="2080" w:type="dxa"/>
+            <w:shd w:val="clear" w:color="000000" w:fill="FFFFFF"/>
+            <w:hideMark/>
+          </w:tcPr>
+          <w:p>
+            <w:pPr>
+              <w:jc w:val="center"/>
+              <w:rPr>
+                <w:rFonts w:cs="Arial"/>
+                <w:b/>
+                <w:bCs/>
+                <w:sz w:val="28"/>
+                <w:szCs w:val="28"/>
+              </w:rPr>
+            </w:pPr>
+            <w:r>
+              <w:rPr>
+                <w:rFonts w:cs="Arial"/>
+                <w:b/>
+                <w:bCs/>
+                <w:sz w:val="28"/>
+                <w:szCs w:val="28"/>
+              </w:rPr>
+              <w:t>Status</w:t>
+            </w:r>
+          </w:p>
+        </w:tc>
+      </w:tr>
+      <w:tr>
+        <w:trPr>
+          <w:trHeight w:val="465"/>
+        </w:trPr>
+        <w:tc>
+          <w:tcPr>
+            <w:tcW w:w="5140" w:type="dxa"/>
+            <w:shd w:val="clear" w:color="000000" w:fill="FFFFFF"/>
+            <w:vAlign w:val="center"/>
+            <w:hideMark/>
+          </w:tcPr>
+          <w:p>
+            <w:pPr>
+              <w:rPr>
+                <w:rFonts w:cs="Arial"/>
+                <w:szCs w:val="22"/>
+              </w:rPr>
+            </w:pPr>
+            <w:r>
+              <w:rPr>
+                <w:rFonts w:cs="Arial"/>
+                <w:szCs w:val="22"/>
+              </w:rPr>
+              <w:t> </w:t>
+            </w:r>
+          </w:p>
+        </w:tc>
+        <w:tc>
+          <w:tcPr>
+            <w:tcW w:w="1620" w:type="dxa"/>
+            <w:shd w:val="clear" w:color="000000" w:fill="C0C0C0"/>
+            <w:hideMark/>
+          </w:tcPr>
+          <w:p>
+            <w:pPr>
+              <w:jc w:val="center"/>
+              <w:rPr>
+                <w:rFonts w:cs="Arial"/>
+                <w:b/>
+                <w:bCs/>
+                <w:sz w:val="24"/>
+                <w:szCs w:val="24"/>
+              </w:rPr>
+            </w:pPr>
+            <w:r>
+              <w:rPr>
+                <w:rFonts w:cs="Arial"/>
+                <w:b/>
+                <w:bCs/>
+                <w:sz w:val="24"/>
+                <w:szCs w:val="24"/>
+              </w:rPr>
+              <w:t>0.4</w:t>
+            </w:r>
+          </w:p>
+        </w:tc>
+        <w:tc>
+          <w:tcPr>
+            <w:tcW w:w="2080" w:type="dxa"/>
+            <w:shd w:val="clear" w:color="000000" w:fill="FFFFFF"/>
+            <w:hideMark/>
+          </w:tcPr>
+          <w:p>
+            <w:pPr>
+              <w:jc w:val="center"/>
+              <w:rPr>
+                <w:rFonts w:cs="Arial"/>
+                <w:b/>
+                <w:bCs/>
+                <w:sz w:val="20"/>
+              </w:rPr>
+            </w:pPr>
+            <w:r>
+              <w:rPr>
+                <w:rFonts w:cs="Arial"/>
+                <w:b/>
+                <w:bCs/>
+                <w:sz w:val="20"/>
+              </w:rPr>
+              <w:t> </w:t>
+            </w:r>
+          </w:p>
+        </w:tc>
+      </w:tr>
+      <w:tr>
+        <w:trPr>
+          <w:trHeight w:val="465"/>
+        </w:trPr>
+        <w:tc>
+          <w:tcPr>
+            <w:tcW w:w="8840" w:type="dxa"/>
+            <w:gridSpan w:val="3"/>
+            <w:shd w:val="clear" w:color="000000" w:fill="C0C0C0"/>
+            <w:vAlign w:val="center"/>
+            <w:hideMark/>
+          </w:tcPr>
+          <w:p>
+            <w:pPr>
+              <w:jc w:val="both"/>
+              <w:rPr>
+                <w:rFonts w:ascii="Times New Roman" w:hAnsi="Times New Roman"/>
+                <w:b/>
+                <w:bCs/>
+                <w:sz w:val="20"/>
+              </w:rPr>
+            </w:pPr>
+            <w:r>
+              <w:rPr>
+                <w:rFonts w:ascii="Times New Roman" w:hAnsi="Times New Roman"/>
+                <w:b/>
+                <w:bCs/>
+                <w:sz w:val="20"/>
+              </w:rPr>
+              <w:t>Requirements covered</w:t>
+            </w:r>
+          </w:p>
+        </w:tc>
+      </w:tr>
+      <w:tr>
+        <w:trPr>
+          <w:trHeight w:val="465"/>
+        </w:trPr>
+        <w:tc>
+          <w:tcPr>
+            <w:tcW w:w="8840" w:type="dxa"/>
+            <w:gridSpan w:val="3"/>
+            <w:shd w:val="clear" w:color="000000" w:fill="FFFFFF"/>
+            <w:vAlign w:val="center"/>
+            <w:hideMark/>
+          </w:tcPr>
+          <w:p>
+            <w:pPr>
+              <w:jc w:val="both"/>
+              <w:rPr>
+                <w:rFonts w:cs="Arial"/>
+                <w:sz w:val="20"/>
+              </w:rPr>
+            </w:pPr>
+            <w:r>
+              <w:rPr>
+                <w:rFonts w:cs="Arial"/>
+                <w:sz w:val="20"/>
+              </w:rPr>
+              <w:t>0.1,0.2,0.3,0.4,0.5,0.6,0.7</w:t>
+            </w:r>
+          </w:p>
+        </w:tc>
+      </w:tr>
+      <w:tr>
+        <w:trPr>
+          <w:trHeight w:val="348"/>
+        </w:trPr>
+        <w:tc>
+          <w:tcPr>
+            <w:tcW w:w="8840" w:type="dxa"/>
+            <w:gridSpan w:val="3"/>
+            <w:shd w:val="clear" w:color="000000" w:fill="C0C0C0"/>
+            <w:hideMark/>
+          </w:tcPr>
+          <w:p>
+            <w:pPr>
+              <w:rPr>
+                <w:rFonts w:ascii="Times New Roman" w:hAnsi="Times New Roman"/>
+                <w:b/>
+                <w:bCs/>
+                <w:sz w:val="20"/>
+              </w:rPr>
+            </w:pPr>
+            <w:r>
+              <w:rPr>
+                <w:rFonts w:ascii="Times New Roman" w:hAnsi="Times New Roman"/>
+                <w:b/>
+                <w:bCs/>
+                <w:sz w:val="20"/>
+              </w:rPr>
+              <w:t>Test Procedure</w:t>
+            </w:r>
+          </w:p>
+        </w:tc>
+      </w:tr>
+      <w:tr>
+        <w:trPr>
+          <w:trHeight w:val="480"/>
+        </w:trPr>
+        <w:tc>
+          <w:tcPr>
+            <w:tcW w:w="8840" w:type="dxa"/>
+            <w:gridSpan w:val="3"/>
+            <w:shd w:val="clear" w:color="000000" w:fill="FFFFFF"/>
+            <w:hideMark/>
+          </w:tcPr>
+          <w:p>
+            <w:pPr>
+              <w:rPr>
+                <w:rFonts w:ascii="Times New Roman" w:hAnsi="Times New Roman"/>
+                <w:sz w:val="20"/>
+              </w:rPr>
+            </w:pPr>
+            <w:r>
+              <w:rPr>
+                <w:rFonts w:ascii="Times New Roman" w:hAnsi="Times New Roman"/>
+                <w:sz w:val="20"/>
+              </w:rPr>
+              <w:t>Disable notification of the output PA3 and verify with the oscilloscope that the output is turned off</w:t>
+            </w:r>
+          </w:p>
+        </w:tc>
+      </w:tr>
+      <w:tr>
+        <w:trPr>
+          <w:trHeight w:val="315"/>
+        </w:trPr>
+        <w:tc>
+          <w:tcPr>
+            <w:tcW w:w="8840" w:type="dxa"/>
+            <w:gridSpan w:val="3"/>
+            <w:shd w:val="clear" w:color="000000" w:fill="C0C0C0"/>
+            <w:hideMark/>
+          </w:tcPr>
+          <w:p>
+            <w:pPr>
+              <w:rPr>
+                <w:rFonts w:ascii="Times New Roman" w:hAnsi="Times New Roman"/>
+                <w:b/>
+                <w:bCs/>
+                <w:sz w:val="20"/>
+              </w:rPr>
+            </w:pPr>
+            <w:r>
+              <w:rPr>
+                <w:rFonts w:ascii="Times New Roman" w:hAnsi="Times New Roman"/>
+                <w:b/>
+                <w:bCs/>
+                <w:sz w:val="20"/>
+              </w:rPr>
+              <w:t>Expected Results</w:t>
+            </w:r>
+          </w:p>
+        </w:tc>
+      </w:tr>
+      <w:tr>
+        <w:trPr>
+          <w:trHeight w:val="564"/>
+        </w:trPr>
+        <w:tc>
+          <w:tcPr>
+            <w:tcW w:w="8840" w:type="dxa"/>
+            <w:gridSpan w:val="3"/>
+            <w:shd w:val="clear" w:color="000000" w:fill="FFFFFF"/>
+            <w:hideMark/>
+          </w:tcPr>
+          <w:p>
+            <w:pPr>
+              <w:rPr>
+                <w:rFonts w:ascii="Times New Roman" w:hAnsi="Times New Roman"/>
+                <w:sz w:val="20"/>
+              </w:rPr>
+            </w:pPr>
+            <w:r>
+              <w:rPr>
+                <w:rFonts w:ascii="Times New Roman" w:hAnsi="Times New Roman"/>
+                <w:sz w:val="20"/>
+              </w:rPr>
+              <w:t> </w:t>
+            </w:r>
+            <w:r>
+              <w:rPr>
+                <w:rFonts w:ascii="Times New Roman" w:hAnsi="Times New Roman"/>
+                <w:sz w:val="20"/>
+              </w:rPr>
+              <w:t>The voltage of the output PA3 is turned off.</w:t>
+            </w:r>
+          </w:p>
+        </w:tc>
+      </w:tr>
+      <w:tr>
+        <w:trPr>
+          <w:trHeight w:val="315"/>
+        </w:trPr>
+        <w:tc>
+          <w:tcPr>
+            <w:tcW w:w="6760" w:type="dxa"/>
+            <w:gridSpan w:val="2"/>
+            <w:shd w:val="clear" w:color="000000" w:fill="C0C0C0"/>
+            <w:hideMark/>
+          </w:tcPr>
+          <w:p>
+            <w:pPr>
+              <w:rPr>
+                <w:rFonts w:ascii="Times New Roman" w:hAnsi="Times New Roman"/>
+                <w:b/>
+                <w:bCs/>
+                <w:sz w:val="20"/>
+              </w:rPr>
+            </w:pPr>
+            <w:r>
+              <w:rPr>
+                <w:rFonts w:ascii="Times New Roman" w:hAnsi="Times New Roman"/>
+                <w:b/>
+                <w:bCs/>
+                <w:sz w:val="20"/>
+              </w:rPr>
+              <w:t>Actual Results</w:t>
+            </w:r>
+          </w:p>
+        </w:tc>
+        <w:tc>
+          <w:tcPr>
+            <w:tcW w:w="2080" w:type="dxa"/>
+            <w:shd w:val="clear" w:color="000000" w:fill="C0C0C0"/>
+            <w:hideMark/>
+          </w:tcPr>
+          <w:p>
+            <w:pPr>
+              <w:jc w:val="center"/>
+              <w:rPr>
+                <w:rFonts w:ascii="Times New Roman" w:hAnsi="Times New Roman"/>
+                <w:b/>
+                <w:bCs/>
+                <w:sz w:val="20"/>
+              </w:rPr>
+            </w:pPr>
+            <w:r>
+              <w:rPr>
+                <w:rFonts w:ascii="Times New Roman" w:hAnsi="Times New Roman"/>
+                <w:b/>
+                <w:bCs/>
+                <w:sz w:val="20"/>
+              </w:rPr>
+              <w:t>Test Results</w:t>
+            </w:r>
+          </w:p>
+        </w:tc>
+      </w:tr>
+      <w:tr>
+        <w:trPr>
+          <w:trHeight w:val="521"/>
+        </w:trPr>
+        <w:tc>
+          <w:tcPr>
+            <w:tcW w:w="6760" w:type="dxa"/>
+            <w:gridSpan w:val="2"/>
+            <w:shd w:val="clear" w:color="000000" w:fill="FFFFFF"/>
+            <w:hideMark/>
+          </w:tcPr>
+          <w:p>
+            <w:pPr>
+              <w:ind w:firstLineChars="200" w:firstLine="400"/>
+              <w:rPr>
+                <w:rFonts w:ascii="Times New Roman" w:hAnsi="Times New Roman"/>
+                <w:sz w:val="20"/>
+              </w:rPr>
+            </w:pPr>
+            <w:r>
+              <w:rPr>
+                <w:rFonts w:ascii="Times New Roman" w:hAnsi="Times New Roman"/>
+                <w:sz w:val="20"/>
+              </w:rPr>
+              <w:t>The voltage of the output PA3 is turned off.</w:t>
+            </w:r>
+          </w:p>
+        </w:tc>
+        <w:tc>
+          <w:tcPr>
+            <w:tcW w:w="2080" w:type="dxa"/>
+            <w:shd w:val="clear" w:color="000000" w:fill="FFFFFF"/>
+            <w:hideMark/>
+          </w:tcPr>
+          <w:p>
+            <w:pPr>
+              <w:jc w:val="center"/>
+              <w:rPr>
+                <w:rFonts w:ascii="Times New Roman" w:hAnsi="Times New Roman"/>
+                <w:color w:val="92D050"/>
+                <w:sz w:val="24"/>
+                <w:szCs w:val="24"/>
+              </w:rPr>
+            </w:pPr>
+            <w:r>
+              <w:rPr>
+                <w:rFonts w:ascii="Times New Roman" w:hAnsi="Times New Roman"/>
+                <w:color w:val="92D050"/>
+                <w:sz w:val="24"/>
+                <w:szCs w:val="24"/>
+              </w:rPr>
+              <w:t>PASS </w:t>
+            </w:r>
+          </w:p>
+        </w:tc>
+      </w:tr>
+      <w:tr>
+        <w:trPr>
+          <w:trHeight w:val="276"/>
+        </w:trPr>
+        <w:tc>
+          <w:tcPr>
+            <w:tcW w:w="8840" w:type="dxa"/>
+            <w:gridSpan w:val="3"/>
+            <w:shd w:val="clear" w:color="000000" w:fill="C0C0C0"/>
+            <w:hideMark/>
+          </w:tcPr>
+          <w:p>
+            <w:pPr>
+              <w:rPr>
+                <w:rFonts w:ascii="Times New Roman" w:hAnsi="Times New Roman"/>
+                <w:b/>
+                <w:bCs/>
+                <w:sz w:val="20"/>
+              </w:rPr>
+            </w:pPr>
+            <w:r>
+              <w:rPr>
+                <w:rFonts w:ascii="Times New Roman" w:hAnsi="Times New Roman"/>
+                <w:b/>
+                <w:bCs/>
+                <w:sz w:val="20"/>
+              </w:rPr>
+              <w:t>Comments</w:t>
+            </w:r>
+          </w:p>
+        </w:tc>
+      </w:tr>
+      <w:tr>
+        <w:trPr>
+          <w:trHeight w:val="288"/>
+        </w:trPr>
+        <w:tc>
+          <w:tcPr>
+            <w:tcW w:w="8840" w:type="dxa"/>
+            <w:gridSpan w:val="3"/>
+            <w:shd w:val="clear" w:color="000000" w:fill="FFFFFF"/>
+            <w:hideMark/>
+          </w:tcPr>
+          <w:p>
+            <w:pPr>
+              <w:rPr>
+                <w:rFonts w:ascii="Times New Roman" w:hAnsi="Times New Roman"/>
+                <w:color w:val="FF0000"/>
+                <w:sz w:val="20"/>
+              </w:rPr>
+            </w:pPr>
+            <w:r>
+              <w:rPr>
+                <w:rFonts w:ascii="Times New Roman" w:hAnsi="Times New Roman"/>
+                <w:color w:val="FF0000"/>
+                <w:sz w:val="20"/>
+              </w:rPr>
+              <w:t> </w:t>
+            </w:r>
+          </w:p>
+        </w:tc>
+      </w:tr>
+    </w:tbl>
+    <w:p/>
+    <w:p/>
     <w:p/>
     <w:p/>
     <w:p/>
@@ -3126,7 +4277,7 @@
               <w:noProof/>
               <w:sz w:val="12"/>
             </w:rPr>
-            <w:t>03.02.14 09:02</w:t>
+            <w:t>09.02.14 14:02</w:t>
           </w:r>
           <w:r>
             <w:rPr>
@@ -3282,7 +4433,7 @@
               <w:b/>
               <w:noProof/>
             </w:rPr>
-            <w:t>4</w:t>
+            <w:t>1</w:t>
           </w:r>
           <w:r>
             <w:rPr>
@@ -3319,7 +4470,7 @@
               <w:b/>
               <w:noProof/>
             </w:rPr>
-            <w:t>5</w:t>
+            <w:t>6</w:t>
           </w:r>
           <w:r>
             <w:rPr>
@@ -4112,7 +5263,6 @@
   <w:style w:type="character" w:default="1" w:styleId="DefaultParagraphFont">
     <w:name w:val="Default Paragraph Font"/>
     <w:uiPriority w:val="1"/>
-    <w:semiHidden/>
     <w:unhideWhenUsed/>
   </w:style>
   <w:style w:type="table" w:default="1" w:styleId="TableNormal">
@@ -4723,7 +5873,7 @@
 </file>
 
 <file path=customXml/itemProps1.xml><?xml version="1.0" encoding="utf-8"?>
-<ds:datastoreItem xmlns:ds="http://schemas.openxmlformats.org/officeDocument/2006/customXml" ds:itemID="{653B9C39-6698-4113-AD7A-56EEDC800B88}">
+<ds:datastoreItem xmlns:ds="http://schemas.openxmlformats.org/officeDocument/2006/customXml" ds:itemID="{47D2AA0D-2D11-4F27-ABF3-BF72DAA0F58A}">
   <ds:schemaRefs>
     <ds:schemaRef ds:uri="http://schemas.openxmlformats.org/officeDocument/2006/bibliography"/>
   </ds:schemaRefs>

</xml_diff>

<commit_message>
Update Documentation : SVT OS Tick (Pictures) and Traceability Matrix Update
</commit_message>
<xml_diff>
--- a/documentation/4.0 Testing/Test_Software_Spec.docx
+++ b/documentation/4.0 Testing/Test_Software_Spec.docx
@@ -1830,16 +1830,59 @@
       </w:tr>
     </w:tbl>
     <w:p/>
-    <w:p/>
-    <w:p/>
-    <w:p/>
-    <w:p/>
-    <w:p/>
-    <w:p/>
-    <w:p/>
-    <w:p/>
-    <w:p/>
-    <w:p/>
+    <w:p>
+      <w:r>
+        <w:rPr>
+          <w:noProof/>
+        </w:rPr>
+        <w:lastRenderedPageBreak/>
+        <w:drawing>
+          <wp:inline distT="0" distB="0" distL="0" distR="0">
+            <wp:extent cx="5760085" cy="3637638"/>
+            <wp:effectExtent l="19050" t="0" r="0" b="0"/>
+            <wp:docPr id="4" name="Picture 4"/>
+            <wp:cNvGraphicFramePr>
+              <a:graphicFrameLocks xmlns:a="http://schemas.openxmlformats.org/drawingml/2006/main" noChangeAspect="1"/>
+            </wp:cNvGraphicFramePr>
+            <a:graphic xmlns:a="http://schemas.openxmlformats.org/drawingml/2006/main">
+              <a:graphicData uri="http://schemas.openxmlformats.org/drawingml/2006/picture">
+                <pic:pic xmlns:pic="http://schemas.openxmlformats.org/drawingml/2006/picture">
+                  <pic:nvPicPr>
+                    <pic:cNvPr id="0" name="Picture 4"/>
+                    <pic:cNvPicPr>
+                      <a:picLocks noChangeAspect="1" noChangeArrowheads="1"/>
+                    </pic:cNvPicPr>
+                  </pic:nvPicPr>
+                  <pic:blipFill>
+                    <a:blip r:embed="rId8" cstate="print"/>
+                    <a:srcRect/>
+                    <a:stretch>
+                      <a:fillRect/>
+                    </a:stretch>
+                  </pic:blipFill>
+                  <pic:spPr bwMode="auto">
+                    <a:xfrm>
+                      <a:off x="0" y="0"/>
+                      <a:ext cx="5760085" cy="3637638"/>
+                    </a:xfrm>
+                    <a:prstGeom prst="rect">
+                      <a:avLst/>
+                    </a:prstGeom>
+                    <a:noFill/>
+                    <a:ln w="9525">
+                      <a:noFill/>
+                      <a:miter lim="800000"/>
+                      <a:headEnd/>
+                      <a:tailEnd/>
+                    </a:ln>
+                  </pic:spPr>
+                </pic:pic>
+              </a:graphicData>
+            </a:graphic>
+          </wp:inline>
+        </w:drawing>
+      </w:r>
+    </w:p>
     <w:p/>
     <w:p/>
     <w:p/>
@@ -1892,7 +1935,6 @@
                 <w:sz w:val="28"/>
                 <w:szCs w:val="28"/>
               </w:rPr>
-              <w:lastRenderedPageBreak/>
               <w:t>Test Case</w:t>
             </w:r>
           </w:p>
@@ -2402,6 +2444,68 @@
         </w:tc>
       </w:tr>
     </w:tbl>
+    <w:p/>
+    <w:p/>
+    <w:p>
+      <w:r>
+        <w:rPr>
+          <w:noProof/>
+        </w:rPr>
+        <w:lastRenderedPageBreak/>
+        <w:drawing>
+          <wp:inline distT="0" distB="0" distL="0" distR="0">
+            <wp:extent cx="5458724" cy="3392224"/>
+            <wp:effectExtent l="19050" t="0" r="8626" b="0"/>
+            <wp:docPr id="1" name="Picture 1"/>
+            <wp:cNvGraphicFramePr>
+              <a:graphicFrameLocks xmlns:a="http://schemas.openxmlformats.org/drawingml/2006/main" noChangeAspect="1"/>
+            </wp:cNvGraphicFramePr>
+            <a:graphic xmlns:a="http://schemas.openxmlformats.org/drawingml/2006/main">
+              <a:graphicData uri="http://schemas.openxmlformats.org/drawingml/2006/picture">
+                <pic:pic xmlns:pic="http://schemas.openxmlformats.org/drawingml/2006/picture">
+                  <pic:nvPicPr>
+                    <pic:cNvPr id="0" name="Picture 1"/>
+                    <pic:cNvPicPr>
+                      <a:picLocks noChangeAspect="1" noChangeArrowheads="1"/>
+                    </pic:cNvPicPr>
+                  </pic:nvPicPr>
+                  <pic:blipFill>
+                    <a:blip r:embed="rId9" cstate="print"/>
+                    <a:srcRect/>
+                    <a:stretch>
+                      <a:fillRect/>
+                    </a:stretch>
+                  </pic:blipFill>
+                  <pic:spPr bwMode="auto">
+                    <a:xfrm>
+                      <a:off x="0" y="0"/>
+                      <a:ext cx="5458191" cy="3391892"/>
+                    </a:xfrm>
+                    <a:prstGeom prst="rect">
+                      <a:avLst/>
+                    </a:prstGeom>
+                    <a:noFill/>
+                    <a:ln w="9525">
+                      <a:noFill/>
+                      <a:miter lim="800000"/>
+                      <a:headEnd/>
+                      <a:tailEnd/>
+                    </a:ln>
+                  </pic:spPr>
+                </pic:pic>
+              </a:graphicData>
+            </a:graphic>
+          </wp:inline>
+        </w:drawing>
+      </w:r>
+    </w:p>
+    <w:p/>
+    <w:p/>
+    <w:p/>
+    <w:p/>
+    <w:p/>
+    <w:p/>
+    <w:p/>
     <w:p/>
     <w:p/>
     <w:tbl>
@@ -2718,14 +2822,7 @@
                 <w:rFonts w:ascii="Times New Roman" w:hAnsi="Times New Roman"/>
                 <w:sz w:val="20"/>
               </w:rPr>
-              <w:t xml:space="preserve">  </w:t>
-            </w:r>
-            <w:r>
-              <w:rPr>
-                <w:rFonts w:ascii="Times New Roman" w:hAnsi="Times New Roman"/>
-                <w:sz w:val="20"/>
-              </w:rPr>
-              <w:t>Stop tick of the output PA4 and verify with the oscilloscope that the output is turned off</w:t>
+              <w:t>  Stop tick of the output PA4 and verify with the oscilloscope that the output is turned off</w:t>
             </w:r>
           </w:p>
         </w:tc>
@@ -2785,14 +2882,7 @@
                 <w:rFonts w:ascii="Times New Roman" w:hAnsi="Times New Roman"/>
                 <w:sz w:val="20"/>
               </w:rPr>
-              <w:t> </w:t>
-            </w:r>
-            <w:r>
-              <w:rPr>
-                <w:rFonts w:ascii="Times New Roman" w:hAnsi="Times New Roman"/>
-                <w:sz w:val="20"/>
-              </w:rPr>
-              <w:t>The voltage of the output PA4 is turned off.</w:t>
+              <w:t> The voltage of the output PA4 is turned off.</w:t>
             </w:r>
           </w:p>
         </w:tc>
@@ -3363,14 +3453,7 @@
                 <w:rFonts w:ascii="Times New Roman" w:hAnsi="Times New Roman"/>
                 <w:sz w:val="20"/>
               </w:rPr>
-              <w:t> </w:t>
-            </w:r>
-            <w:r>
-              <w:rPr>
-                <w:rFonts w:ascii="Times New Roman" w:hAnsi="Times New Roman"/>
-                <w:sz w:val="20"/>
-              </w:rPr>
-              <w:t>The voltage of the output PA3 is turned off.</w:t>
+              <w:t> The voltage of the output PA3 is turned off.</w:t>
             </w:r>
           </w:p>
         </w:tc>
@@ -3591,7 +3674,6 @@
       </w:pPr>
       <w:bookmarkStart w:id="3" w:name="_Toc379182846"/>
       <w:r>
-        <w:lastRenderedPageBreak/>
         <w:t>Integration Test Cases</w:t>
       </w:r>
       <w:bookmarkEnd w:id="3"/>
@@ -4182,8 +4264,8 @@
       </w:pPr>
     </w:p>
     <w:sectPr>
-      <w:headerReference w:type="default" r:id="rId8"/>
-      <w:footerReference w:type="default" r:id="rId9"/>
+      <w:headerReference w:type="default" r:id="rId10"/>
+      <w:footerReference w:type="default" r:id="rId11"/>
       <w:pgSz w:w="11907" w:h="16840" w:code="9"/>
       <w:pgMar w:top="1418" w:right="1418" w:bottom="1418" w:left="1418" w:header="720" w:footer="720" w:gutter="0"/>
       <w:cols w:space="720"/>
@@ -4277,7 +4359,7 @@
               <w:noProof/>
               <w:sz w:val="12"/>
             </w:rPr>
-            <w:t>09.02.14 14:02</w:t>
+            <w:t>10.02.14 20:02</w:t>
           </w:r>
           <w:r>
             <w:rPr>
@@ -4433,7 +4515,7 @@
               <w:b/>
               <w:noProof/>
             </w:rPr>
-            <w:t>1</w:t>
+            <w:t>7</w:t>
           </w:r>
           <w:r>
             <w:rPr>
@@ -4470,7 +4552,7 @@
               <w:b/>
               <w:noProof/>
             </w:rPr>
-            <w:t>6</w:t>
+            <w:t>7</w:t>
           </w:r>
           <w:r>
             <w:rPr>
@@ -5263,6 +5345,7 @@
   <w:style w:type="character" w:default="1" w:styleId="DefaultParagraphFont">
     <w:name w:val="Default Paragraph Font"/>
     <w:uiPriority w:val="1"/>
+    <w:semiHidden/>
     <w:unhideWhenUsed/>
   </w:style>
   <w:style w:type="table" w:default="1" w:styleId="TableNormal">
@@ -5873,7 +5956,7 @@
 </file>
 
 <file path=customXml/itemProps1.xml><?xml version="1.0" encoding="utf-8"?>
-<ds:datastoreItem xmlns:ds="http://schemas.openxmlformats.org/officeDocument/2006/customXml" ds:itemID="{47D2AA0D-2D11-4F27-ABF3-BF72DAA0F58A}">
+<ds:datastoreItem xmlns:ds="http://schemas.openxmlformats.org/officeDocument/2006/customXml" ds:itemID="{EABFC408-E0C8-4F6A-9DA8-D7EA26E2527F}">
   <ds:schemaRefs>
     <ds:schemaRef ds:uri="http://schemas.openxmlformats.org/officeDocument/2006/bibliography"/>
   </ds:schemaRefs>

</xml_diff>